<commit_message>
petit modif sur word et pp
</commit_message>
<xml_diff>
--- a/Dossier_Le_Bon_Potager.docx
+++ b/Dossier_Le_Bon_Potager.docx
@@ -1040,8 +1040,6 @@
         </w:rPr>
         <w:t>D</w:t>
       </w:r>
-      <w:bookmarkStart w:id="0" w:name="_GoBack"/>
-      <w:bookmarkEnd w:id="0"/>
       <w:r>
         <w:rPr>
           <w:rFonts w:cstheme="minorHAnsi"/>
@@ -1149,7 +1147,16 @@
           <w:sz w:val="24"/>
           <w:szCs w:val="24"/>
         </w:rPr>
-        <w:t>supprimer ou modifier</w:t>
+        <w:t xml:space="preserve">supprimer ou </w:t>
+      </w:r>
+      <w:bookmarkStart w:id="0" w:name="_GoBack"/>
+      <w:r>
+        <w:rPr>
+          <w:rFonts w:cstheme="minorHAnsi"/>
+          <w:sz w:val="24"/>
+          <w:szCs w:val="24"/>
+        </w:rPr>
+        <w:t>modifier</w:t>
       </w:r>
       <w:r>
         <w:rPr>
@@ -1160,6 +1167,7 @@
         <w:t xml:space="preserve"> ses annonces déjà existantes.</w:t>
       </w:r>
     </w:p>
+    <w:bookmarkEnd w:id="0"/>
     <w:p>
       <w:pPr>
         <w:rPr>
@@ -1353,7 +1361,23 @@
           <w:sz w:val="24"/>
           <w:szCs w:val="24"/>
         </w:rPr>
-        <w:t> : Git lab. en ligne de commande ou via PHP Storm.</w:t>
+        <w:t> : Git lab. en ligne de commande ou via PHP Storm</w:t>
+      </w:r>
+      <w:r>
+        <w:rPr>
+          <w:rFonts w:cstheme="minorHAnsi"/>
+          <w:sz w:val="24"/>
+          <w:szCs w:val="24"/>
+        </w:rPr>
+        <w:t xml:space="preserve"> ou git kraken</w:t>
+      </w:r>
+      <w:r>
+        <w:rPr>
+          <w:rFonts w:cstheme="minorHAnsi"/>
+          <w:sz w:val="24"/>
+          <w:szCs w:val="24"/>
+        </w:rPr>
+        <w:t>.</w:t>
       </w:r>
     </w:p>
     <w:p>
@@ -1365,7 +1389,6 @@
           <w:lang w:val="en-US"/>
         </w:rPr>
       </w:pPr>
-      <w:proofErr w:type="spellStart"/>
       <w:r>
         <w:rPr>
           <w:rFonts w:cstheme="minorHAnsi"/>
@@ -1373,17 +1396,7 @@
           <w:szCs w:val="24"/>
           <w:lang w:val="en-US"/>
         </w:rPr>
-        <w:t>Comme</w:t>
-      </w:r>
-      <w:proofErr w:type="spellEnd"/>
-      <w:r>
-        <w:rPr>
-          <w:rFonts w:cstheme="minorHAnsi"/>
-          <w:sz w:val="24"/>
-          <w:szCs w:val="24"/>
-          <w:lang w:val="en-US"/>
-        </w:rPr>
-        <w:t xml:space="preserve"> IDE: PHP Storm, f</w:t>
+        <w:t>Comme IDE: PHP Storm, f</w:t>
       </w:r>
       <w:r>
         <w:rPr>
@@ -2252,7 +2265,7 @@
 </file>
 
 <file path=customXml/itemProps1.xml><?xml version="1.0" encoding="utf-8"?>
-<ds:datastoreItem xmlns:ds="http://schemas.openxmlformats.org/officeDocument/2006/customXml" ds:itemID="{16B14815-CF36-46E1-8272-B2E98C4F5AE4}">
+<ds:datastoreItem xmlns:ds="http://schemas.openxmlformats.org/officeDocument/2006/customXml" ds:itemID="{BA6FDA95-272C-424C-9663-08A108D0B726}">
   <ds:schemaRefs>
     <ds:schemaRef ds:uri="http://schemas.openxmlformats.org/officeDocument/2006/bibliography"/>
   </ds:schemaRefs>

</xml_diff>

<commit_message>
Modification PP + PNG BDD
</commit_message>
<xml_diff>
--- a/Dossier_Le_Bon_Potager.docx
+++ b/Dossier_Le_Bon_Potager.docx
@@ -1147,16 +1147,7 @@
           <w:sz w:val="24"/>
           <w:szCs w:val="24"/>
         </w:rPr>
-        <w:t xml:space="preserve">supprimer ou </w:t>
-      </w:r>
-      <w:bookmarkStart w:id="0" w:name="_GoBack"/>
-      <w:r>
-        <w:rPr>
-          <w:rFonts w:cstheme="minorHAnsi"/>
-          <w:sz w:val="24"/>
-          <w:szCs w:val="24"/>
-        </w:rPr>
-        <w:t>modifier</w:t>
+        <w:t>supprimer ou modifier</w:t>
       </w:r>
       <w:r>
         <w:rPr>
@@ -1167,7 +1158,6 @@
         <w:t xml:space="preserve"> ses annonces déjà existantes.</w:t>
       </w:r>
     </w:p>
-    <w:bookmarkEnd w:id="0"/>
     <w:p>
       <w:pPr>
         <w:rPr>
@@ -1261,6 +1251,99 @@
           <w:szCs w:val="24"/>
         </w:rPr>
       </w:pPr>
+      <w:r>
+        <w:rPr>
+          <w:rFonts w:cstheme="minorHAnsi"/>
+          <w:sz w:val="24"/>
+          <w:szCs w:val="24"/>
+        </w:rPr>
+        <w:t xml:space="preserve">BDD : </w:t>
+      </w:r>
+    </w:p>
+    <w:p>
+      <w:pPr>
+        <w:rPr>
+          <w:rFonts w:cstheme="minorHAnsi"/>
+          <w:sz w:val="24"/>
+          <w:szCs w:val="24"/>
+        </w:rPr>
+      </w:pPr>
+    </w:p>
+    <w:p>
+      <w:pPr>
+        <w:rPr>
+          <w:rFonts w:cstheme="minorHAnsi"/>
+          <w:sz w:val="24"/>
+          <w:szCs w:val="24"/>
+        </w:rPr>
+      </w:pPr>
+      <w:r>
+        <w:rPr>
+          <w:noProof/>
+        </w:rPr>
+        <w:drawing>
+          <wp:inline distT="0" distB="0" distL="0" distR="0" wp14:anchorId="572CCB39" wp14:editId="2130FD72">
+            <wp:extent cx="6645910" cy="3644900"/>
+            <wp:effectExtent l="0" t="0" r="2540" b="0"/>
+            <wp:docPr id="3" name="Image 3"/>
+            <wp:cNvGraphicFramePr>
+              <a:graphicFrameLocks xmlns:a="http://schemas.openxmlformats.org/drawingml/2006/main" noChangeAspect="1"/>
+            </wp:cNvGraphicFramePr>
+            <a:graphic xmlns:a="http://schemas.openxmlformats.org/drawingml/2006/main">
+              <a:graphicData uri="http://schemas.openxmlformats.org/drawingml/2006/picture">
+                <pic:pic xmlns:pic="http://schemas.openxmlformats.org/drawingml/2006/picture">
+                  <pic:nvPicPr>
+                    <pic:cNvPr id="1" name=""/>
+                    <pic:cNvPicPr/>
+                  </pic:nvPicPr>
+                  <pic:blipFill>
+                    <a:blip r:embed="rId11"/>
+                    <a:stretch>
+                      <a:fillRect/>
+                    </a:stretch>
+                  </pic:blipFill>
+                  <pic:spPr>
+                    <a:xfrm>
+                      <a:off x="0" y="0"/>
+                      <a:ext cx="6645910" cy="3644900"/>
+                    </a:xfrm>
+                    <a:prstGeom prst="rect">
+                      <a:avLst/>
+                    </a:prstGeom>
+                  </pic:spPr>
+                </pic:pic>
+              </a:graphicData>
+            </a:graphic>
+          </wp:inline>
+        </w:drawing>
+      </w:r>
+    </w:p>
+    <w:p>
+      <w:pPr>
+        <w:rPr>
+          <w:rFonts w:cstheme="minorHAnsi"/>
+          <w:sz w:val="24"/>
+          <w:szCs w:val="24"/>
+        </w:rPr>
+      </w:pPr>
+    </w:p>
+    <w:p>
+      <w:pPr>
+        <w:rPr>
+          <w:rFonts w:cstheme="minorHAnsi"/>
+          <w:sz w:val="24"/>
+          <w:szCs w:val="24"/>
+        </w:rPr>
+      </w:pPr>
+    </w:p>
+    <w:p>
+      <w:pPr>
+        <w:rPr>
+          <w:rFonts w:cstheme="minorHAnsi"/>
+          <w:sz w:val="24"/>
+          <w:szCs w:val="24"/>
+        </w:rPr>
+      </w:pPr>
     </w:p>
     <w:p>
       <w:pPr>
@@ -1459,6 +1542,8 @@
         </w:rPr>
         <w:t>htaccess</w:t>
       </w:r>
+      <w:bookmarkStart w:id="0" w:name="_GoBack"/>
+      <w:bookmarkEnd w:id="0"/>
       <w:proofErr w:type="spellEnd"/>
     </w:p>
     <w:p>
@@ -2265,7 +2350,7 @@
 </file>
 
 <file path=customXml/itemProps1.xml><?xml version="1.0" encoding="utf-8"?>
-<ds:datastoreItem xmlns:ds="http://schemas.openxmlformats.org/officeDocument/2006/customXml" ds:itemID="{BA6FDA95-272C-424C-9663-08A108D0B726}">
+<ds:datastoreItem xmlns:ds="http://schemas.openxmlformats.org/officeDocument/2006/customXml" ds:itemID="{3B86A3AB-D1DB-4E9F-9D1F-7B170AF08F5C}">
   <ds:schemaRefs>
     <ds:schemaRef ds:uri="http://schemas.openxmlformats.org/officeDocument/2006/bibliography"/>
   </ds:schemaRefs>

</xml_diff>